<commit_message>
Updated styles, broke cv sections into fragments.
</commit_message>
<xml_diff>
--- a/templates/custom-reference.docx
+++ b/templates/custom-reference.docx
@@ -254,15 +254,15 @@
     <w:p>
       <w:pPr>
         <w:pStyle w:val="TableCaption"/>
-        <w:rPr>
-          <w:color w:val="000000" w:themeColor="text1"/>
-        </w:rPr>
-      </w:pPr>
-      <w:r>
-        <w:rPr>
-          <w:color w:val="000000" w:themeColor="text1"/>
-        </w:rPr>
-        <w:t>Table caption.</w:t>
+      </w:pPr>
+      <w:r>
+        <w:rPr>
+          <w:rStyle w:val="Warning"/>
+        </w:rPr>
+        <w:t>Table</w:t>
+      </w:r>
+      <w:r>
+        <w:t xml:space="preserve"> caption.</w:t>
       </w:r>
     </w:p>
     <w:tbl>
@@ -1030,7 +1030,7 @@
     <w:semiHidden/>
     <w:unhideWhenUsed/>
     <w:qFormat/>
-    <w:rsid w:val="000D219B"/>
+    <w:rsid w:val="00EF318B"/>
     <w:pPr>
       <w:keepNext/>
       <w:keepLines/>
@@ -1039,7 +1039,7 @@
     </w:pPr>
     <w:rPr>
       <w:rFonts w:ascii="Calibri" w:eastAsiaTheme="majorEastAsia" w:hAnsi="Calibri" w:cstheme="majorBidi"/>
-      <w:sz w:val="32"/>
+      <w:b/>
       <w:szCs w:val="32"/>
     </w:rPr>
   </w:style>
@@ -1052,7 +1052,7 @@
     <w:semiHidden/>
     <w:unhideWhenUsed/>
     <w:qFormat/>
-    <w:rsid w:val="00A10FD9"/>
+    <w:rsid w:val="00A82218"/>
     <w:pPr>
       <w:keepNext/>
       <w:keepLines/>
@@ -1060,10 +1060,11 @@
       <w:outlineLvl w:val="2"/>
     </w:pPr>
     <w:rPr>
-      <w:rFonts w:eastAsiaTheme="majorEastAsia" w:cstheme="majorBidi"/>
-      <w:color w:val="0F4761" w:themeColor="accent1" w:themeShade="BF"/>
-      <w:sz w:val="28"/>
+      <w:rFonts w:ascii="Calibri" w:eastAsiaTheme="majorEastAsia" w:hAnsi="Calibri" w:cstheme="majorBidi"/>
+      <w:i/>
+      <w:sz w:val="22"/>
       <w:szCs w:val="28"/>
+      <w:u w:val="single"/>
     </w:rPr>
   </w:style>
   <w:style w:type="paragraph" w:styleId="Heading4">
@@ -1409,10 +1410,10 @@
     <w:link w:val="Heading2"/>
     <w:uiPriority w:val="9"/>
     <w:semiHidden/>
-    <w:rsid w:val="000D219B"/>
+    <w:rsid w:val="00EF318B"/>
     <w:rPr>
       <w:rFonts w:ascii="Calibri" w:eastAsiaTheme="majorEastAsia" w:hAnsi="Calibri" w:cstheme="majorBidi"/>
-      <w:sz w:val="32"/>
+      <w:b/>
       <w:szCs w:val="32"/>
     </w:rPr>
   </w:style>
@@ -1422,12 +1423,13 @@
     <w:link w:val="Heading3"/>
     <w:uiPriority w:val="9"/>
     <w:semiHidden/>
-    <w:rsid w:val="00A10FD9"/>
-    <w:rPr>
-      <w:rFonts w:eastAsiaTheme="majorEastAsia" w:cstheme="majorBidi"/>
-      <w:color w:val="0F4761" w:themeColor="accent1" w:themeShade="BF"/>
-      <w:sz w:val="28"/>
+    <w:rsid w:val="00A82218"/>
+    <w:rPr>
+      <w:rFonts w:ascii="Calibri" w:eastAsiaTheme="majorEastAsia" w:hAnsi="Calibri" w:cstheme="majorBidi"/>
+      <w:i/>
+      <w:sz w:val="22"/>
       <w:szCs w:val="28"/>
+      <w:u w:val="single"/>
     </w:rPr>
   </w:style>
   <w:style w:type="character" w:customStyle="1" w:styleId="Heading4Char">
@@ -1703,6 +1705,20 @@
     <w:link w:val="Footer"/>
     <w:uiPriority w:val="99"/>
     <w:rsid w:val="00987EE3"/>
+  </w:style>
+  <w:style w:type="character" w:customStyle="1" w:styleId="Warning">
+    <w:name w:val="Warning"/>
+    <w:basedOn w:val="DefaultParagraphFont"/>
+    <w:uiPriority w:val="1"/>
+    <w:qFormat/>
+    <w:rsid w:val="008F39C7"/>
+    <w:rPr>
+      <w:rFonts w:ascii="Bodoni MT Black" w:hAnsi="Bodoni MT Black"/>
+      <w:b/>
+      <w:color w:val="EE0000"/>
+      <w:sz w:val="40"/>
+      <w:u w:val="single"/>
+    </w:rPr>
   </w:style>
 </w:styles>
 </file>

</xml_diff>

<commit_message>
Added profile, centered footer, updated header.
</commit_message>
<xml_diff>
--- a/templates/custom-reference.docx
+++ b/templates/custom-reference.docx
@@ -380,12 +380,14 @@
           <w:color w:val="000000" w:themeColor="text1"/>
         </w:rPr>
       </w:pPr>
+      <w:proofErr w:type="spellStart"/>
       <w:r>
         <w:rPr>
           <w:color w:val="000000" w:themeColor="text1"/>
         </w:rPr>
         <w:t>DefinitionTerm</w:t>
       </w:r>
+      <w:proofErr w:type="spellEnd"/>
     </w:p>
     <w:p>
       <w:pPr>
@@ -408,12 +410,14 @@
           <w:color w:val="000000" w:themeColor="text1"/>
         </w:rPr>
       </w:pPr>
+      <w:proofErr w:type="spellStart"/>
       <w:r>
         <w:rPr>
           <w:color w:val="000000" w:themeColor="text1"/>
         </w:rPr>
         <w:t>DefinitionTerm</w:t>
       </w:r>
+      <w:proofErr w:type="spellEnd"/>
     </w:p>
     <w:p>
       <w:pPr>
@@ -500,7 +504,7 @@
     <w:sdtContent>
       <w:p>
         <w:pPr>
-          <w:pStyle w:val="Footer"/>
+          <w:pStyle w:val="Style1"/>
         </w:pPr>
         <w:r>
           <w:t xml:space="preserve">Page | </w:t>
@@ -1341,12 +1345,13 @@
     <w:basedOn w:val="Title"/>
     <w:next w:val="BodyText"/>
     <w:qFormat/>
+    <w:rsid w:val="001A5B8B"/>
     <w:pPr>
       <w:keepNext/>
       <w:keepLines/>
     </w:pPr>
     <w:rPr>
-      <w:sz w:val="24"/>
+      <w:sz w:val="16"/>
       <w:szCs w:val="24"/>
     </w:rPr>
   </w:style>
@@ -1719,6 +1724,15 @@
       <w:sz w:val="40"/>
       <w:u w:val="single"/>
     </w:rPr>
+  </w:style>
+  <w:style w:type="paragraph" w:customStyle="1" w:styleId="Style1">
+    <w:name w:val="Style1"/>
+    <w:basedOn w:val="Footer"/>
+    <w:qFormat/>
+    <w:rsid w:val="006A2823"/>
+    <w:pPr>
+      <w:jc w:val="center"/>
+    </w:pPr>
   </w:style>
 </w:styles>
 </file>

</xml_diff>